<commit_message>
Dokumente begonnen - unfertig
</commit_message>
<xml_diff>
--- a/Doku/MUSTER_PFLICHTENHEFT_V09.2012.docx
+++ b/Doku/MUSTER_PFLICHTENHEFT_V09.2012.docx
@@ -368,11 +368,11 @@
           </mc:Choice>
           <mc:Fallback>
             <w:pict>
-              <v:shapetype id="_x0000_t202" coordsize="21600,21600" o:spt="202" path="m,l,21600r21600,l21600,xe">
+              <v:shapetype id="_x0000_t202" coordsize="21600,21600" o:spt="202" path="m0,0l0,21600,21600,21600,21600,0xe">
                 <v:stroke joinstyle="miter"/>
                 <v:path gradientshapeok="t" o:connecttype="rect"/>
               </v:shapetype>
-              <v:shape id="Rahmen1" o:spid="_x0000_s1026" type="#_x0000_t202" style="position:absolute;left:0;text-align:left;margin-left:108pt;margin-top:2.4pt;width:251.8pt;height:152.8pt;z-index:-251656192;visibility:visible;mso-wrap-style:square;mso-wrap-distance-left:9pt;mso-wrap-distance-top:0;mso-wrap-distance-right:9pt;mso-wrap-distance-bottom:0;mso-position-horizontal:absolute;mso-position-horizontal-relative:text;mso-position-vertical:absolute;mso-position-vertical-relative:text;v-text-anchor:top" o:gfxdata="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" filled="f" stroked="f">
+              <v:shape id="Rahmen1" o:spid="_x0000_s1026" type="#_x0000_t202" style="position:absolute;left:0;text-align:left;margin-left:108pt;margin-top:2.4pt;width:251.8pt;height:152.8pt;z-index:-251656192;visibility:visible;mso-wrap-style:square;mso-wrap-distance-left:9pt;mso-wrap-distance-top:0;mso-wrap-distance-right:9pt;mso-wrap-distance-bottom:0;mso-position-horizontal:absolute;mso-position-horizontal-relative:text;mso-position-vertical:absolute;mso-position-vertical-relative:text;v-text-anchor:top" o:gfxdata="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" filled="f" stroked="f">
                 <v:textbox inset="0,0,0,0">
                   <w:txbxContent>
                     <w:p>
@@ -681,7 +681,7 @@
                 <w:color w:val="C5000B"/>
                 <w:sz w:val="24"/>
               </w:rPr>
-              <w:t>Fa. IT-</w:t>
+              <w:t xml:space="preserve">Fa. </w:t>
             </w:r>
             <w:proofErr w:type="spellStart"/>
             <w:r>
@@ -689,9 +689,16 @@
                 <w:color w:val="C5000B"/>
                 <w:sz w:val="24"/>
               </w:rPr>
-              <w:t>unlimited</w:t>
+              <w:t>Mantrailing</w:t>
             </w:r>
             <w:proofErr w:type="spellEnd"/>
+            <w:r>
+              <w:rPr>
+                <w:color w:val="C5000B"/>
+                <w:sz w:val="24"/>
+              </w:rPr>
+              <w:t>- Quality</w:t>
+            </w:r>
           </w:p>
           <w:p>
             <w:pPr>
@@ -706,7 +713,7 @@
                 <w:color w:val="C5000B"/>
                 <w:sz w:val="24"/>
               </w:rPr>
-              <w:t>Dipl.-Ing. Franz Firma</w:t>
+              <w:t>Jörg Weiß</w:t>
             </w:r>
           </w:p>
         </w:tc>
@@ -732,7 +739,14 @@
           <w:color w:val="C5000B"/>
           <w:sz w:val="24"/>
         </w:rPr>
-        <w:t>16.5.201</w:t>
+        <w:t>10</w:t>
+      </w:r>
+      <w:r>
+        <w:rPr>
+          <w:color w:val="C5000B"/>
+          <w:sz w:val="24"/>
+        </w:rPr>
+        <w:t>.5.201</w:t>
       </w:r>
       <w:r>
         <w:rPr>
@@ -3707,43 +3721,121 @@
           <w:iCs/>
         </w:rPr>
       </w:pPr>
-      <w:bookmarkStart w:id="13" w:name="_GoBack"/>
-      <w:bookmarkEnd w:id="13"/>
-    </w:p>
-    <w:p>
-      <w:pPr>
-        <w:rPr>
-          <w:i/>
-          <w:iCs/>
-        </w:rPr>
-      </w:pPr>
-      <w:r>
-        <w:rPr>
-          <w:i/>
-          <w:iCs/>
-        </w:rPr>
-        <w:t>(genaue und detaillierte Beschreibung der einzelnen Produktfunktionen mit spezieller Nummerierung pro Funktion. Diese Nummern müssen im Projekt-Tagebuch, Besprechungs-protokollen verwendet werden. )</w:t>
-      </w:r>
-    </w:p>
-    <w:p>
-      <w:r>
-        <w:t>...</w:t>
-      </w:r>
-    </w:p>
-    <w:p>
+      <w:proofErr w:type="spellStart"/>
+      <w:r>
+        <w:rPr>
+          <w:i/>
+          <w:iCs/>
+        </w:rPr>
+        <w:t>Benutzeraccount</w:t>
+      </w:r>
+      <w:proofErr w:type="spellEnd"/>
+      <w:r>
+        <w:rPr>
+          <w:i/>
+          <w:iCs/>
+        </w:rPr>
+        <w:t xml:space="preserve"> fähigen Webserver</w:t>
+      </w:r>
+    </w:p>
+    <w:p>
+      <w:pPr>
+        <w:pStyle w:val="Listenabsatz"/>
+        <w:numPr>
+          <w:ilvl w:val="0"/>
+          <w:numId w:val="17"/>
+        </w:numPr>
+        <w:rPr>
+          <w:i/>
+          <w:iCs/>
+        </w:rPr>
+      </w:pPr>
+      <w:r>
+        <w:rPr>
+          <w:i/>
+          <w:iCs/>
+        </w:rPr>
+        <w:t>Empfangen der Anwendungsdaten auf dem Webserver</w:t>
+      </w:r>
+    </w:p>
+    <w:p>
+      <w:pPr>
+        <w:pStyle w:val="Listenabsatz"/>
+        <w:numPr>
+          <w:ilvl w:val="0"/>
+          <w:numId w:val="17"/>
+        </w:numPr>
+        <w:rPr>
+          <w:i/>
+          <w:iCs/>
+        </w:rPr>
+      </w:pPr>
+      <w:r>
+        <w:rPr>
+          <w:i/>
+          <w:iCs/>
+        </w:rPr>
+        <w:t>Auswerten und grafisches Darstellen der Daten nach verschiedenen Sortier-Kriterien</w:t>
+      </w:r>
+    </w:p>
+    <w:p>
+      <w:pPr>
+        <w:pStyle w:val="Listenabsatz"/>
+        <w:numPr>
+          <w:ilvl w:val="0"/>
+          <w:numId w:val="17"/>
+        </w:numPr>
+        <w:rPr>
+          <w:i/>
+          <w:iCs/>
+        </w:rPr>
+      </w:pPr>
+      <w:r>
+        <w:rPr>
+          <w:i/>
+          <w:iCs/>
+        </w:rPr>
+        <w:t>Gerätsuche online</w:t>
+      </w:r>
+    </w:p>
+    <w:p>
+      <w:pPr>
+        <w:rPr>
+          <w:i/>
+          <w:iCs/>
+        </w:rPr>
+      </w:pPr>
+    </w:p>
+    <w:p>
+      <w:pPr>
+        <w:rPr>
+          <w:i/>
+          <w:iCs/>
+        </w:rPr>
+      </w:pPr>
+    </w:p>
+    <w:p>
+      <w:pPr>
+        <w:rPr>
+          <w:color w:val="008000"/>
+        </w:rPr>
+      </w:pPr>
       <w:r>
         <w:rPr>
           <w:b/>
           <w:bCs/>
           <w:i/>
           <w:iCs/>
-        </w:rPr>
+          <w:color w:val="008000"/>
+        </w:rPr>
+        <w:lastRenderedPageBreak/>
         <w:t>/F0010/ Registrieren</w:t>
       </w:r>
       <w:r>
         <w:rPr>
           <w:i/>
           <w:iCs/>
+          <w:color w:val="008000"/>
         </w:rPr>
         <w:t>:</w:t>
       </w:r>
@@ -3754,14 +3846,15 @@
         <w:rPr>
           <w:i/>
           <w:iCs/>
-        </w:rPr>
-      </w:pPr>
-      <w:r>
-        <w:rPr>
-          <w:i/>
-          <w:iCs/>
-        </w:rPr>
-        <w:lastRenderedPageBreak/>
+          <w:color w:val="008000"/>
+        </w:rPr>
+      </w:pPr>
+      <w:r>
+        <w:rPr>
+          <w:i/>
+          <w:iCs/>
+          <w:color w:val="008000"/>
+        </w:rPr>
         <w:t>Ein beliebiger Internet-Benutzer kann sich über die Start- bzw. Login-</w:t>
       </w:r>
     </w:p>
@@ -3771,12 +3864,14 @@
         <w:rPr>
           <w:i/>
           <w:iCs/>
-        </w:rPr>
-      </w:pPr>
-      <w:r>
-        <w:rPr>
-          <w:i/>
-          <w:iCs/>
+          <w:color w:val="008000"/>
+        </w:rPr>
+      </w:pPr>
+      <w:r>
+        <w:rPr>
+          <w:i/>
+          <w:iCs/>
+          <w:color w:val="008000"/>
         </w:rPr>
         <w:t>Seite des Systems schnell und bequem registrieren lassen. Zum Registrieren sind mindestens folgende Angaben erforderlich:</w:t>
       </w:r>
@@ -3791,12 +3886,14 @@
         <w:rPr>
           <w:i/>
           <w:iCs/>
-        </w:rPr>
-      </w:pPr>
-      <w:r>
-        <w:rPr>
-          <w:i/>
-          <w:iCs/>
+          <w:color w:val="008000"/>
+        </w:rPr>
+      </w:pPr>
+      <w:r>
+        <w:rPr>
+          <w:i/>
+          <w:iCs/>
+          <w:color w:val="008000"/>
         </w:rPr>
         <w:t>gewünschte Kennung</w:t>
       </w:r>
@@ -3811,12 +3908,14 @@
         <w:rPr>
           <w:i/>
           <w:iCs/>
-        </w:rPr>
-      </w:pPr>
-      <w:r>
-        <w:rPr>
-          <w:i/>
-          <w:iCs/>
+          <w:color w:val="008000"/>
+        </w:rPr>
+      </w:pPr>
+      <w:r>
+        <w:rPr>
+          <w:i/>
+          <w:iCs/>
+          <w:color w:val="008000"/>
         </w:rPr>
         <w:t>gewünschter Benutzername</w:t>
       </w:r>
@@ -3831,12 +3930,14 @@
         <w:rPr>
           <w:i/>
           <w:iCs/>
-        </w:rPr>
-      </w:pPr>
-      <w:r>
-        <w:rPr>
-          <w:i/>
-          <w:iCs/>
+          <w:color w:val="008000"/>
+        </w:rPr>
+      </w:pPr>
+      <w:r>
+        <w:rPr>
+          <w:i/>
+          <w:iCs/>
+          <w:color w:val="008000"/>
         </w:rPr>
         <w:t>gewünschtes Passwort</w:t>
       </w:r>
@@ -3848,12 +3949,14 @@
         <w:rPr>
           <w:i/>
           <w:iCs/>
-        </w:rPr>
-      </w:pPr>
-      <w:r>
-        <w:rPr>
-          <w:i/>
-          <w:iCs/>
+          <w:color w:val="008000"/>
+        </w:rPr>
+      </w:pPr>
+      <w:r>
+        <w:rPr>
+          <w:i/>
+          <w:iCs/>
+          <w:color w:val="008000"/>
         </w:rPr>
         <w:t xml:space="preserve">eigene bzw. private </w:t>
       </w:r>
@@ -3862,6 +3965,7 @@
         <w:rPr>
           <w:i/>
           <w:iCs/>
+          <w:color w:val="008000"/>
         </w:rPr>
         <w:t>eMail</w:t>
       </w:r>
@@ -3870,54 +3974,209 @@
         <w:rPr>
           <w:i/>
           <w:iCs/>
+          <w:color w:val="008000"/>
         </w:rPr>
         <w:t>-Adresse …..</w:t>
       </w:r>
     </w:p>
     <w:p>
       <w:pPr>
-        <w:autoSpaceDE w:val="0"/>
-      </w:pPr>
-      <w:r>
-        <w:t>…</w:t>
-      </w:r>
-    </w:p>
-    <w:p>
-      <w:pPr>
-        <w:autoSpaceDE w:val="0"/>
-      </w:pPr>
-    </w:p>
-    <w:p>
-      <w:pPr>
-        <w:autoSpaceDE w:val="0"/>
-      </w:pPr>
-    </w:p>
-    <w:p>
-      <w:pPr>
-        <w:autoSpaceDE w:val="0"/>
-      </w:pPr>
-    </w:p>
-    <w:p>
-      <w:pPr>
         <w:pStyle w:val="berschrift10"/>
       </w:pPr>
-      <w:bookmarkStart w:id="14" w:name="_Toc309756193"/>
+      <w:bookmarkStart w:id="13" w:name="_Toc309756193"/>
       <w:r>
         <w:t>Produktdaten</w:t>
       </w:r>
-      <w:bookmarkEnd w:id="14"/>
-    </w:p>
-    <w:p>
-      <w:pPr>
-        <w:rPr>
-          <w:i/>
-          <w:iCs/>
-        </w:rPr>
-      </w:pPr>
-      <w:r>
-        <w:rPr>
-          <w:i/>
-          <w:iCs/>
+      <w:bookmarkEnd w:id="13"/>
+    </w:p>
+    <w:p>
+      <w:pPr>
+        <w:rPr>
+          <w:i/>
+          <w:iCs/>
+        </w:rPr>
+      </w:pPr>
+      <w:r>
+        <w:rPr>
+          <w:i/>
+          <w:iCs/>
+        </w:rPr>
+        <w:t>Gespeichert wird:</w:t>
+      </w:r>
+    </w:p>
+    <w:p>
+      <w:pPr>
+        <w:pStyle w:val="Listenabsatz"/>
+        <w:numPr>
+          <w:ilvl w:val="0"/>
+          <w:numId w:val="18"/>
+        </w:numPr>
+        <w:rPr>
+          <w:i/>
+          <w:iCs/>
+        </w:rPr>
+      </w:pPr>
+      <w:r>
+        <w:rPr>
+          <w:i/>
+          <w:iCs/>
+        </w:rPr>
+        <w:t>Identifikationsdaten</w:t>
+      </w:r>
+    </w:p>
+    <w:p>
+      <w:pPr>
+        <w:pStyle w:val="Listenabsatz"/>
+        <w:numPr>
+          <w:ilvl w:val="0"/>
+          <w:numId w:val="18"/>
+        </w:numPr>
+        <w:rPr>
+          <w:i/>
+          <w:iCs/>
+        </w:rPr>
+      </w:pPr>
+      <w:r>
+        <w:rPr>
+          <w:i/>
+          <w:iCs/>
+        </w:rPr>
+        <w:t>Datum und Uhrzeit von aktiven Verbindungen</w:t>
+      </w:r>
+    </w:p>
+    <w:p>
+      <w:pPr>
+        <w:pStyle w:val="Listenabsatz"/>
+        <w:numPr>
+          <w:ilvl w:val="0"/>
+          <w:numId w:val="18"/>
+        </w:numPr>
+        <w:rPr>
+          <w:i/>
+          <w:iCs/>
+        </w:rPr>
+      </w:pPr>
+      <w:r>
+        <w:rPr>
+          <w:i/>
+          <w:iCs/>
+        </w:rPr>
+        <w:t>Ortungsdaten</w:t>
+      </w:r>
+    </w:p>
+    <w:p>
+      <w:pPr>
+        <w:pStyle w:val="Listenabsatz"/>
+        <w:numPr>
+          <w:ilvl w:val="0"/>
+          <w:numId w:val="18"/>
+        </w:numPr>
+        <w:rPr>
+          <w:i/>
+          <w:iCs/>
+        </w:rPr>
+      </w:pPr>
+      <w:r>
+        <w:rPr>
+          <w:i/>
+          <w:iCs/>
+        </w:rPr>
+        <w:t>Temperatur</w:t>
+      </w:r>
+    </w:p>
+    <w:p>
+      <w:pPr>
+        <w:pStyle w:val="Listenabsatz"/>
+        <w:numPr>
+          <w:ilvl w:val="0"/>
+          <w:numId w:val="18"/>
+        </w:numPr>
+        <w:rPr>
+          <w:i/>
+          <w:iCs/>
+        </w:rPr>
+      </w:pPr>
+      <w:r>
+        <w:rPr>
+          <w:i/>
+          <w:iCs/>
+        </w:rPr>
+        <w:t>Windstärke</w:t>
+      </w:r>
+    </w:p>
+    <w:p>
+      <w:pPr>
+        <w:pStyle w:val="Listenabsatz"/>
+        <w:numPr>
+          <w:ilvl w:val="0"/>
+          <w:numId w:val="18"/>
+        </w:numPr>
+        <w:rPr>
+          <w:i/>
+          <w:iCs/>
+        </w:rPr>
+      </w:pPr>
+      <w:r>
+        <w:rPr>
+          <w:i/>
+          <w:iCs/>
+        </w:rPr>
+        <w:t>Windrichtung</w:t>
+      </w:r>
+    </w:p>
+    <w:p>
+      <w:pPr>
+        <w:pStyle w:val="Listenabsatz"/>
+        <w:numPr>
+          <w:ilvl w:val="0"/>
+          <w:numId w:val="18"/>
+        </w:numPr>
+        <w:rPr>
+          <w:i/>
+          <w:iCs/>
+        </w:rPr>
+      </w:pPr>
+      <w:r>
+        <w:rPr>
+          <w:i/>
+          <w:iCs/>
+        </w:rPr>
+        <w:t>Witterungen</w:t>
+      </w:r>
+    </w:p>
+    <w:p>
+      <w:pPr>
+        <w:pStyle w:val="Listenabsatz"/>
+        <w:numPr>
+          <w:ilvl w:val="0"/>
+          <w:numId w:val="18"/>
+        </w:numPr>
+        <w:rPr>
+          <w:i/>
+          <w:iCs/>
+        </w:rPr>
+      </w:pPr>
+      <w:r>
+        <w:rPr>
+          <w:i/>
+          <w:iCs/>
+        </w:rPr>
+        <w:t>Notizen</w:t>
+      </w:r>
+    </w:p>
+    <w:p>
+      <w:pPr>
+        <w:rPr>
+          <w:i/>
+          <w:iCs/>
+          <w:color w:val="008000"/>
+        </w:rPr>
+      </w:pPr>
+      <w:r>
+        <w:rPr>
+          <w:i/>
+          <w:iCs/>
+          <w:color w:val="008000"/>
         </w:rPr>
         <w:t>(Was speichert das Produkt (langfristig) aus Benutzersicht?</w:t>
       </w:r>
@@ -3927,22 +4186,29 @@
         <w:rPr>
           <w:i/>
           <w:iCs/>
-        </w:rPr>
-      </w:pPr>
-      <w:r>
-        <w:rPr>
-          <w:i/>
-          <w:iCs/>
-        </w:rPr>
-        <w:t>Jeder Punkt /D???/ stellt im Prinzip einen Datensatz dar.)</w:t>
-      </w:r>
+          <w:color w:val="008000"/>
+        </w:rPr>
+      </w:pPr>
+      <w:r>
+        <w:rPr>
+          <w:i/>
+          <w:iCs/>
+          <w:color w:val="008000"/>
+        </w:rPr>
+        <w:t>Jeder Punkt /D???/ stellt im Prinzip einen Datensatz dar</w:t>
+      </w:r>
+      <w:proofErr w:type="gramStart"/>
+      <w:r>
+        <w:rPr>
+          <w:i/>
+          <w:iCs/>
+          <w:color w:val="008000"/>
+        </w:rPr>
+        <w:t>.)</w:t>
+      </w:r>
+      <w:proofErr w:type="gramEnd"/>
     </w:p>
     <w:p/>
-    <w:p>
-      <w:r>
-        <w:t>…</w:t>
-      </w:r>
-    </w:p>
     <w:p>
       <w:pPr>
         <w:rPr>
@@ -4064,58 +4330,25 @@
           <w:i/>
           <w:iCs/>
         </w:rPr>
-        <w:t>Passwort (</w:t>
-      </w:r>
-      <w:proofErr w:type="spellStart"/>
-      <w:r>
-        <w:rPr>
-          <w:i/>
-          <w:iCs/>
-        </w:rPr>
-        <w:t>verschl¨usselt</w:t>
-      </w:r>
-      <w:proofErr w:type="spellEnd"/>
-      <w:r>
-        <w:rPr>
-          <w:i/>
-          <w:iCs/>
-        </w:rPr>
-        <w:t>)</w:t>
-      </w:r>
-    </w:p>
-    <w:p>
-      <w:pPr>
-        <w:autoSpaceDE w:val="0"/>
-        <w:ind w:left="746"/>
-        <w:rPr>
-          <w:i/>
-          <w:iCs/>
-          <w:sz w:val="20"/>
-          <w:szCs w:val="22"/>
-        </w:rPr>
-      </w:pPr>
-      <w:r>
-        <w:rPr>
-          <w:i/>
-          <w:iCs/>
-          <w:sz w:val="20"/>
-          <w:szCs w:val="22"/>
-        </w:rPr>
-        <w:t>...</w:t>
-      </w:r>
-    </w:p>
-    <w:p/>
-    <w:p/>
-    <w:p/>
+        <w:t>Passwort (verschlü</w:t>
+      </w:r>
+      <w:r>
+        <w:rPr>
+          <w:i/>
+          <w:iCs/>
+        </w:rPr>
+        <w:t>sselt)</w:t>
+      </w:r>
+    </w:p>
     <w:p>
       <w:pPr>
         <w:pStyle w:val="berschrift10"/>
       </w:pPr>
-      <w:bookmarkStart w:id="15" w:name="_Toc309756194"/>
+      <w:bookmarkStart w:id="14" w:name="_Toc309756194"/>
       <w:r>
         <w:t>Produktleistungen</w:t>
       </w:r>
-      <w:bookmarkEnd w:id="15"/>
+      <w:bookmarkEnd w:id="14"/>
     </w:p>
     <w:p>
       <w:pPr>
@@ -4202,6 +4435,7 @@
           <w:i/>
           <w:iCs/>
         </w:rPr>
+        <w:lastRenderedPageBreak/>
         <w:t>zu müssen.</w:t>
       </w:r>
     </w:p>
@@ -4223,26 +4457,29 @@
       <w:pPr>
         <w:pStyle w:val="berschrift10"/>
       </w:pPr>
-      <w:bookmarkStart w:id="16" w:name="_Toc309756195"/>
+      <w:bookmarkStart w:id="15" w:name="_Toc309756195"/>
       <w:r>
         <w:t>Benutzungsoberfläche</w:t>
       </w:r>
+      <w:bookmarkEnd w:id="15"/>
+    </w:p>
+    <w:p>
+      <w:r>
+        <w:t>(</w:t>
+      </w:r>
+      <w:r>
+        <w:rPr>
+          <w:i/>
+          <w:iCs/>
+        </w:rPr>
+        <w:t>grundlegende Anforderungen, Zugriffsrechte)</w:t>
+      </w:r>
+    </w:p>
+    <w:p/>
+    <w:p>
+      <w:bookmarkStart w:id="16" w:name="_GoBack"/>
       <w:bookmarkEnd w:id="16"/>
     </w:p>
-    <w:p>
-      <w:r>
-        <w:t>(</w:t>
-      </w:r>
-      <w:r>
-        <w:rPr>
-          <w:i/>
-          <w:iCs/>
-        </w:rPr>
-        <w:t>grundlegende Anforderungen, Zugriffsrechte)</w:t>
-      </w:r>
-    </w:p>
-    <w:p/>
-    <w:p/>
     <w:p>
       <w:pPr>
         <w:pStyle w:val="berschrift20"/>
@@ -4992,7 +5229,7 @@
         <w:rPr>
           <w:noProof/>
         </w:rPr>
-        <w:t>4</w:t>
+        <w:t>8</w:t>
       </w:r>
     </w:fldSimple>
   </w:p>
@@ -5030,7 +5267,7 @@
       <w:rPr>
         <w:color w:val="800000"/>
       </w:rPr>
-      <w:t>N.N., N.N. 5CHELI</w:t>
+      <w:t>Steiner Christoph, Lukas Winkler 5AHELI</w:t>
     </w:r>
     <w:r>
       <w:tab/>
@@ -5059,7 +5296,7 @@
       <w:rPr>
         <w:noProof/>
       </w:rPr>
-      <w:t>4</w:t>
+      <w:t>7</w:t>
     </w:r>
     <w:r>
       <w:fldChar w:fldCharType="end"/>
@@ -5127,18 +5364,20 @@
     <w:r>
       <w:tab/>
     </w:r>
+    <w:proofErr w:type="spellStart"/>
     <w:r>
       <w:rPr>
         <w:color w:val="800000"/>
       </w:rPr>
-      <w:t>Kurztitel</w:t>
+      <w:t>ScentLane</w:t>
     </w:r>
+    <w:proofErr w:type="spellEnd"/>
     <w:r>
       <w:rPr>
         <w:color w:val="800000"/>
       </w:rPr>
       <w:tab/>
-      <w:t>2011/2012</w:t>
+      <w:t>2014/2015</w:t>
     </w:r>
   </w:p>
 </w:hdr>
@@ -5585,7 +5824,7 @@
   <w:abstractNum w:abstractNumId="5">
     <w:nsid w:val="44CE5793"/>
     <w:multiLevelType w:val="hybridMultilevel"/>
-    <w:tmpl w:val="AFAAAABA"/>
+    <w:tmpl w:val="B9BCD3D6"/>
     <w:lvl w:ilvl="0" w:tplc="04070001">
       <w:start w:val="1"/>
       <w:numFmt w:val="bullet"/>
@@ -6026,6 +6265,119 @@
     </w:lvl>
   </w:abstractNum>
   <w:abstractNum w:abstractNumId="10">
+    <w:nsid w:val="7A667DDB"/>
+    <w:multiLevelType w:val="hybridMultilevel"/>
+    <w:tmpl w:val="1506C8DC"/>
+    <w:lvl w:ilvl="0" w:tplc="0407000B">
+      <w:start w:val="1"/>
+      <w:numFmt w:val="bullet"/>
+      <w:lvlText w:val=""/>
+      <w:lvlJc w:val="left"/>
+      <w:pPr>
+        <w:ind w:left="720" w:hanging="360"/>
+      </w:pPr>
+      <w:rPr>
+        <w:rFonts w:ascii="Wingdings" w:hAnsi="Wingdings" w:hint="default"/>
+      </w:rPr>
+    </w:lvl>
+    <w:lvl w:ilvl="1" w:tplc="04070003" w:tentative="1">
+      <w:start w:val="1"/>
+      <w:numFmt w:val="bullet"/>
+      <w:lvlText w:val="o"/>
+      <w:lvlJc w:val="left"/>
+      <w:pPr>
+        <w:ind w:left="1440" w:hanging="360"/>
+      </w:pPr>
+      <w:rPr>
+        <w:rFonts w:ascii="Courier New" w:hAnsi="Courier New" w:hint="default"/>
+      </w:rPr>
+    </w:lvl>
+    <w:lvl w:ilvl="2" w:tplc="04070005" w:tentative="1">
+      <w:start w:val="1"/>
+      <w:numFmt w:val="bullet"/>
+      <w:lvlText w:val=""/>
+      <w:lvlJc w:val="left"/>
+      <w:pPr>
+        <w:ind w:left="2160" w:hanging="360"/>
+      </w:pPr>
+      <w:rPr>
+        <w:rFonts w:ascii="Wingdings" w:hAnsi="Wingdings" w:hint="default"/>
+      </w:rPr>
+    </w:lvl>
+    <w:lvl w:ilvl="3" w:tplc="04070001" w:tentative="1">
+      <w:start w:val="1"/>
+      <w:numFmt w:val="bullet"/>
+      <w:lvlText w:val=""/>
+      <w:lvlJc w:val="left"/>
+      <w:pPr>
+        <w:ind w:left="2880" w:hanging="360"/>
+      </w:pPr>
+      <w:rPr>
+        <w:rFonts w:ascii="Symbol" w:hAnsi="Symbol" w:hint="default"/>
+      </w:rPr>
+    </w:lvl>
+    <w:lvl w:ilvl="4" w:tplc="04070003" w:tentative="1">
+      <w:start w:val="1"/>
+      <w:numFmt w:val="bullet"/>
+      <w:lvlText w:val="o"/>
+      <w:lvlJc w:val="left"/>
+      <w:pPr>
+        <w:ind w:left="3600" w:hanging="360"/>
+      </w:pPr>
+      <w:rPr>
+        <w:rFonts w:ascii="Courier New" w:hAnsi="Courier New" w:hint="default"/>
+      </w:rPr>
+    </w:lvl>
+    <w:lvl w:ilvl="5" w:tplc="04070005" w:tentative="1">
+      <w:start w:val="1"/>
+      <w:numFmt w:val="bullet"/>
+      <w:lvlText w:val=""/>
+      <w:lvlJc w:val="left"/>
+      <w:pPr>
+        <w:ind w:left="4320" w:hanging="360"/>
+      </w:pPr>
+      <w:rPr>
+        <w:rFonts w:ascii="Wingdings" w:hAnsi="Wingdings" w:hint="default"/>
+      </w:rPr>
+    </w:lvl>
+    <w:lvl w:ilvl="6" w:tplc="04070001" w:tentative="1">
+      <w:start w:val="1"/>
+      <w:numFmt w:val="bullet"/>
+      <w:lvlText w:val=""/>
+      <w:lvlJc w:val="left"/>
+      <w:pPr>
+        <w:ind w:left="5040" w:hanging="360"/>
+      </w:pPr>
+      <w:rPr>
+        <w:rFonts w:ascii="Symbol" w:hAnsi="Symbol" w:hint="default"/>
+      </w:rPr>
+    </w:lvl>
+    <w:lvl w:ilvl="7" w:tplc="04070003" w:tentative="1">
+      <w:start w:val="1"/>
+      <w:numFmt w:val="bullet"/>
+      <w:lvlText w:val="o"/>
+      <w:lvlJc w:val="left"/>
+      <w:pPr>
+        <w:ind w:left="5760" w:hanging="360"/>
+      </w:pPr>
+      <w:rPr>
+        <w:rFonts w:ascii="Courier New" w:hAnsi="Courier New" w:hint="default"/>
+      </w:rPr>
+    </w:lvl>
+    <w:lvl w:ilvl="8" w:tplc="04070005" w:tentative="1">
+      <w:start w:val="1"/>
+      <w:numFmt w:val="bullet"/>
+      <w:lvlText w:val=""/>
+      <w:lvlJc w:val="left"/>
+      <w:pPr>
+        <w:ind w:left="6480" w:hanging="360"/>
+      </w:pPr>
+      <w:rPr>
+        <w:rFonts w:ascii="Wingdings" w:hAnsi="Wingdings" w:hint="default"/>
+      </w:rPr>
+    </w:lvl>
+  </w:abstractNum>
+  <w:abstractNum w:abstractNumId="11">
     <w:nsid w:val="7F982EF3"/>
     <w:multiLevelType w:val="multilevel"/>
     <w:tmpl w:val="ADCC1E1A"/>
@@ -6128,7 +6480,7 @@
     <w:abstractNumId w:val="0"/>
   </w:num>
   <w:num w:numId="9">
-    <w:abstractNumId w:val="10"/>
+    <w:abstractNumId w:val="11"/>
   </w:num>
   <w:num w:numId="10">
     <w:abstractNumId w:val="6"/>
@@ -6143,7 +6495,7 @@
     <w:abstractNumId w:val="0"/>
   </w:num>
   <w:num w:numId="13">
-    <w:abstractNumId w:val="10"/>
+    <w:abstractNumId w:val="11"/>
   </w:num>
   <w:num w:numId="14">
     <w:abstractNumId w:val="4"/>
@@ -6156,6 +6508,9 @@
   </w:num>
   <w:num w:numId="17">
     <w:abstractNumId w:val="2"/>
+  </w:num>
+  <w:num w:numId="18">
+    <w:abstractNumId w:val="10"/>
   </w:num>
 </w:numbering>
 </file>
@@ -8488,7 +8843,7 @@
 </file>
 
 <file path=customXml/itemProps1.xml><?xml version="1.0" encoding="utf-8"?>
-<ds:datastoreItem xmlns:ds="http://schemas.openxmlformats.org/officeDocument/2006/customXml" ds:itemID="{5131862C-B222-6E4D-8ADB-4EB1232D9570}">
+<ds:datastoreItem xmlns:ds="http://schemas.openxmlformats.org/officeDocument/2006/customXml" ds:itemID="{874C0C8C-129E-A547-8429-91679FA689C7}">
   <ds:schemaRefs>
     <ds:schemaRef ds:uri="http://schemas.openxmlformats.org/officeDocument/2006/bibliography"/>
   </ds:schemaRefs>

</xml_diff>